<commit_message>
Added keyboard shortcuts info.
</commit_message>
<xml_diff>
--- a/Data/Documents/Keyboard.docx
+++ b/Data/Documents/Keyboard.docx
@@ -58,70 +58,88 @@
       <w:r>
         <w:rPr>
           <w:rFonts w:ascii="Arial" w:hAnsi="Arial" w:cs="Arial"/>
-        </w:rPr>
-        <w:t xml:space="preserve">space bar (when cursor in </w:t>
-      </w:r>
-      <w:r>
-        <w:rPr>
-          <w:rFonts w:ascii="Arial" w:hAnsi="Arial" w:cs="Arial"/>
-          <w:b/>
-          <w:bCs/>
-        </w:rPr>
-        <w:t>User ID</w:t>
-      </w:r>
-      <w:r>
-        <w:rPr>
-          <w:rFonts w:ascii="Arial" w:hAnsi="Arial" w:cs="Arial"/>
-        </w:rPr>
-        <w:t xml:space="preserve"> field) = save user ID</w:t>
-      </w:r>
-    </w:p>
-    <w:p>
-      <w:pPr>
-        <w:spacing w:line="360" w:lineRule="auto"/>
-        <w:rPr>
-          <w:rFonts w:ascii="Arial" w:hAnsi="Arial" w:cs="Arial"/>
-        </w:rPr>
-      </w:pPr>
-      <w:r>
-        <w:rPr>
-          <w:rFonts w:ascii="Arial" w:hAnsi="Arial" w:cs="Arial"/>
-        </w:rPr>
-        <w:t>mouse click = select a neuron</w:t>
-      </w:r>
-    </w:p>
-    <w:p>
-      <w:pPr>
-        <w:spacing w:line="360" w:lineRule="auto"/>
-        <w:rPr>
-          <w:rFonts w:ascii="Arial" w:hAnsi="Arial" w:cs="Arial"/>
-        </w:rPr>
-      </w:pPr>
-      <w:r>
-        <w:rPr>
-          <w:rFonts w:ascii="Arial" w:hAnsi="Arial" w:cs="Arial"/>
-        </w:rPr>
-        <w:t>mouse double-click = add or remove a neuron</w:t>
-      </w:r>
-    </w:p>
-    <w:p>
-      <w:pPr>
-        <w:spacing w:line="360" w:lineRule="auto"/>
-        <w:rPr>
-          <w:rFonts w:ascii="Arial" w:hAnsi="Arial" w:cs="Arial"/>
-        </w:rPr>
-      </w:pPr>
-    </w:p>
-    <w:p>
-      <w:pPr>
-        <w:spacing w:line="360" w:lineRule="auto"/>
-        <w:rPr>
-          <w:rFonts w:ascii="Arial" w:hAnsi="Arial" w:cs="Arial"/>
-        </w:rPr>
-      </w:pPr>
-      <w:r>
-        <w:rPr>
-          <w:rFonts w:ascii="Arial" w:hAnsi="Arial" w:cs="Arial"/>
+          <w:b/>
+          <w:bCs/>
+        </w:rPr>
+        <w:t>mouse click</w:t>
+      </w:r>
+      <w:r>
+        <w:rPr>
+          <w:rFonts w:ascii="Arial" w:hAnsi="Arial" w:cs="Arial"/>
+        </w:rPr>
+        <w:t xml:space="preserve"> = select a neuron</w:t>
+      </w:r>
+    </w:p>
+    <w:p>
+      <w:pPr>
+        <w:spacing w:line="360" w:lineRule="auto"/>
+        <w:rPr>
+          <w:rFonts w:ascii="Arial" w:hAnsi="Arial" w:cs="Arial"/>
+        </w:rPr>
+      </w:pPr>
+      <w:r>
+        <w:rPr>
+          <w:rFonts w:ascii="Arial" w:hAnsi="Arial" w:cs="Arial"/>
+          <w:b/>
+          <w:bCs/>
+        </w:rPr>
+        <w:t>mouse double-click</w:t>
+      </w:r>
+      <w:r>
+        <w:rPr>
+          <w:rFonts w:ascii="Arial" w:hAnsi="Arial" w:cs="Arial"/>
+        </w:rPr>
+        <w:t xml:space="preserve"> = add or remove a neuron</w:t>
+      </w:r>
+    </w:p>
+    <w:p>
+      <w:pPr>
+        <w:spacing w:line="360" w:lineRule="auto"/>
+        <w:rPr>
+          <w:rFonts w:ascii="Arial" w:hAnsi="Arial" w:cs="Arial"/>
+        </w:rPr>
+      </w:pPr>
+      <w:bookmarkStart w:id="0" w:name="_GoBack"/>
+      <w:r>
+        <w:rPr>
+          <w:rFonts w:ascii="Arial" w:hAnsi="Arial" w:cs="Arial"/>
+          <w:b/>
+          <w:bCs/>
+        </w:rPr>
+        <w:t>space bar</w:t>
+      </w:r>
+      <w:bookmarkEnd w:id="0"/>
+      <w:r>
+        <w:rPr>
+          <w:rFonts w:ascii="Arial" w:hAnsi="Arial" w:cs="Arial"/>
+        </w:rPr>
+        <w:t xml:space="preserve"> (when cursor in User ID field) = save user ID</w:t>
+      </w:r>
+    </w:p>
+    <w:p>
+      <w:pPr>
+        <w:spacing w:line="360" w:lineRule="auto"/>
+        <w:rPr>
+          <w:rFonts w:ascii="Arial" w:hAnsi="Arial" w:cs="Arial"/>
+        </w:rPr>
+      </w:pPr>
+    </w:p>
+    <w:p>
+      <w:pPr>
+        <w:spacing w:line="360" w:lineRule="auto"/>
+        <w:rPr>
+          <w:rFonts w:ascii="Arial" w:hAnsi="Arial" w:cs="Arial"/>
+          <w:i/>
+          <w:iCs/>
+          <w:u w:val="single"/>
+        </w:rPr>
+      </w:pPr>
+      <w:r>
+        <w:rPr>
+          <w:rFonts w:ascii="Arial" w:hAnsi="Arial" w:cs="Arial"/>
+          <w:i/>
+          <w:iCs/>
+          <w:u w:val="single"/>
         </w:rPr>
         <w:t>The following shortcuts apply when you have already clicked on the image:</w:t>
       </w:r>
@@ -136,8 +154,16 @@
       <w:r>
         <w:rPr>
           <w:rFonts w:ascii="Arial" w:hAnsi="Arial" w:cs="Arial"/>
-        </w:rPr>
-        <w:t xml:space="preserve">0 = </w:t>
+          <w:b/>
+          <w:bCs/>
+        </w:rPr>
+        <w:t>0</w:t>
+      </w:r>
+      <w:r>
+        <w:rPr>
+          <w:rFonts w:ascii="Arial" w:hAnsi="Arial" w:cs="Arial"/>
+        </w:rPr>
+        <w:t xml:space="preserve"> = </w:t>
       </w:r>
       <w:r>
         <w:rPr>
@@ -180,20 +206,30 @@
       <w:r>
         <w:rPr>
           <w:rFonts w:ascii="Arial" w:hAnsi="Arial" w:cs="Arial"/>
-        </w:rPr>
-        <w:t>1 = toggle the red channel on/off</w:t>
-      </w:r>
-    </w:p>
-    <w:p>
-      <w:pPr>
-        <w:spacing w:line="360" w:lineRule="auto"/>
-        <w:rPr>
-          <w:rFonts w:ascii="Arial" w:hAnsi="Arial" w:cs="Arial"/>
-        </w:rPr>
-      </w:pPr>
-      <w:r>
-        <w:rPr>
-          <w:rFonts w:ascii="Arial" w:hAnsi="Arial" w:cs="Arial"/>
+          <w:b/>
+          <w:bCs/>
+        </w:rPr>
+        <w:t>1</w:t>
+      </w:r>
+      <w:r>
+        <w:rPr>
+          <w:rFonts w:ascii="Arial" w:hAnsi="Arial" w:cs="Arial"/>
+        </w:rPr>
+        <w:t xml:space="preserve"> = toggle the red channel on/off</w:t>
+      </w:r>
+    </w:p>
+    <w:p>
+      <w:pPr>
+        <w:spacing w:line="360" w:lineRule="auto"/>
+        <w:rPr>
+          <w:rFonts w:ascii="Arial" w:hAnsi="Arial" w:cs="Arial"/>
+        </w:rPr>
+      </w:pPr>
+      <w:r>
+        <w:rPr>
+          <w:rFonts w:ascii="Arial" w:hAnsi="Arial" w:cs="Arial"/>
+          <w:b/>
+          <w:bCs/>
         </w:rPr>
         <w:t>2</w:t>
       </w:r>
@@ -201,19 +237,33 @@
         <w:rPr>
           <w:rFonts w:ascii="Arial" w:hAnsi="Arial" w:cs="Arial"/>
         </w:rPr>
-        <w:t xml:space="preserve"> = toggle the red channel on/off</w:t>
-      </w:r>
-    </w:p>
-    <w:p>
-      <w:pPr>
-        <w:spacing w:line="360" w:lineRule="auto"/>
-        <w:rPr>
-          <w:rFonts w:ascii="Arial" w:hAnsi="Arial" w:cs="Arial"/>
-        </w:rPr>
-      </w:pPr>
-      <w:r>
-        <w:rPr>
-          <w:rFonts w:ascii="Arial" w:hAnsi="Arial" w:cs="Arial"/>
+        <w:t xml:space="preserve"> = toggle the </w:t>
+      </w:r>
+      <w:r>
+        <w:rPr>
+          <w:rFonts w:ascii="Arial" w:hAnsi="Arial" w:cs="Arial"/>
+        </w:rPr>
+        <w:t>green</w:t>
+      </w:r>
+      <w:r>
+        <w:rPr>
+          <w:rFonts w:ascii="Arial" w:hAnsi="Arial" w:cs="Arial"/>
+        </w:rPr>
+        <w:t xml:space="preserve"> channel on/off</w:t>
+      </w:r>
+    </w:p>
+    <w:p>
+      <w:pPr>
+        <w:spacing w:line="360" w:lineRule="auto"/>
+        <w:rPr>
+          <w:rFonts w:ascii="Arial" w:hAnsi="Arial" w:cs="Arial"/>
+        </w:rPr>
+      </w:pPr>
+      <w:r>
+        <w:rPr>
+          <w:rFonts w:ascii="Arial" w:hAnsi="Arial" w:cs="Arial"/>
+          <w:b/>
+          <w:bCs/>
         </w:rPr>
         <w:t>3</w:t>
       </w:r>
@@ -221,19 +271,33 @@
         <w:rPr>
           <w:rFonts w:ascii="Arial" w:hAnsi="Arial" w:cs="Arial"/>
         </w:rPr>
-        <w:t xml:space="preserve"> = toggle the red channel on/off</w:t>
-      </w:r>
-    </w:p>
-    <w:p>
-      <w:pPr>
-        <w:spacing w:line="360" w:lineRule="auto"/>
-        <w:rPr>
-          <w:rFonts w:ascii="Arial" w:hAnsi="Arial" w:cs="Arial"/>
-        </w:rPr>
-      </w:pPr>
-      <w:r>
-        <w:rPr>
-          <w:rFonts w:ascii="Arial" w:hAnsi="Arial" w:cs="Arial"/>
+        <w:t xml:space="preserve"> = toggle the </w:t>
+      </w:r>
+      <w:r>
+        <w:rPr>
+          <w:rFonts w:ascii="Arial" w:hAnsi="Arial" w:cs="Arial"/>
+        </w:rPr>
+        <w:t>blue</w:t>
+      </w:r>
+      <w:r>
+        <w:rPr>
+          <w:rFonts w:ascii="Arial" w:hAnsi="Arial" w:cs="Arial"/>
+        </w:rPr>
+        <w:t xml:space="preserve"> channel on/off</w:t>
+      </w:r>
+    </w:p>
+    <w:p>
+      <w:pPr>
+        <w:spacing w:line="360" w:lineRule="auto"/>
+        <w:rPr>
+          <w:rFonts w:ascii="Arial" w:hAnsi="Arial" w:cs="Arial"/>
+        </w:rPr>
+      </w:pPr>
+      <w:r>
+        <w:rPr>
+          <w:rFonts w:ascii="Arial" w:hAnsi="Arial" w:cs="Arial"/>
+          <w:b/>
+          <w:bCs/>
         </w:rPr>
         <w:t>4</w:t>
       </w:r>
@@ -241,19 +305,33 @@
         <w:rPr>
           <w:rFonts w:ascii="Arial" w:hAnsi="Arial" w:cs="Arial"/>
         </w:rPr>
-        <w:t xml:space="preserve"> = toggle the red channel on/off</w:t>
-      </w:r>
-    </w:p>
-    <w:p>
-      <w:pPr>
-        <w:spacing w:line="360" w:lineRule="auto"/>
-        <w:rPr>
-          <w:rFonts w:ascii="Arial" w:hAnsi="Arial" w:cs="Arial"/>
-        </w:rPr>
-      </w:pPr>
-      <w:r>
-        <w:rPr>
-          <w:rFonts w:ascii="Arial" w:hAnsi="Arial" w:cs="Arial"/>
+        <w:t xml:space="preserve"> = toggle the </w:t>
+      </w:r>
+      <w:r>
+        <w:rPr>
+          <w:rFonts w:ascii="Arial" w:hAnsi="Arial" w:cs="Arial"/>
+        </w:rPr>
+        <w:t>white (panneuronal)</w:t>
+      </w:r>
+      <w:r>
+        <w:rPr>
+          <w:rFonts w:ascii="Arial" w:hAnsi="Arial" w:cs="Arial"/>
+        </w:rPr>
+        <w:t xml:space="preserve"> channel on/off</w:t>
+      </w:r>
+    </w:p>
+    <w:p>
+      <w:pPr>
+        <w:spacing w:line="360" w:lineRule="auto"/>
+        <w:rPr>
+          <w:rFonts w:ascii="Arial" w:hAnsi="Arial" w:cs="Arial"/>
+        </w:rPr>
+      </w:pPr>
+      <w:r>
+        <w:rPr>
+          <w:rFonts w:ascii="Arial" w:hAnsi="Arial" w:cs="Arial"/>
+          <w:b/>
+          <w:bCs/>
         </w:rPr>
         <w:t>5</w:t>
       </w:r>
@@ -261,19 +339,33 @@
         <w:rPr>
           <w:rFonts w:ascii="Arial" w:hAnsi="Arial" w:cs="Arial"/>
         </w:rPr>
-        <w:t xml:space="preserve"> = toggle the red channel on/off</w:t>
-      </w:r>
-    </w:p>
-    <w:p>
-      <w:pPr>
-        <w:spacing w:line="360" w:lineRule="auto"/>
-        <w:rPr>
-          <w:rFonts w:ascii="Arial" w:hAnsi="Arial" w:cs="Arial"/>
-        </w:rPr>
-      </w:pPr>
-      <w:r>
-        <w:rPr>
-          <w:rFonts w:ascii="Arial" w:hAnsi="Arial" w:cs="Arial"/>
+        <w:t xml:space="preserve"> = toggle the </w:t>
+      </w:r>
+      <w:r>
+        <w:rPr>
+          <w:rFonts w:ascii="Arial" w:hAnsi="Arial" w:cs="Arial"/>
+        </w:rPr>
+        <w:t>DIC</w:t>
+      </w:r>
+      <w:r>
+        <w:rPr>
+          <w:rFonts w:ascii="Arial" w:hAnsi="Arial" w:cs="Arial"/>
+        </w:rPr>
+        <w:t xml:space="preserve"> channel on/off</w:t>
+      </w:r>
+    </w:p>
+    <w:p>
+      <w:pPr>
+        <w:spacing w:line="360" w:lineRule="auto"/>
+        <w:rPr>
+          <w:rFonts w:ascii="Arial" w:hAnsi="Arial" w:cs="Arial"/>
+        </w:rPr>
+      </w:pPr>
+      <w:r>
+        <w:rPr>
+          <w:rFonts w:ascii="Arial" w:hAnsi="Arial" w:cs="Arial"/>
+          <w:b/>
+          <w:bCs/>
         </w:rPr>
         <w:t>6</w:t>
       </w:r>
@@ -281,15 +373,205 @@
         <w:rPr>
           <w:rFonts w:ascii="Arial" w:hAnsi="Arial" w:cs="Arial"/>
         </w:rPr>
-        <w:t xml:space="preserve"> = </w:t>
-      </w:r>
-      <w:bookmarkStart w:id="0" w:name="_GoBack"/>
-      <w:bookmarkEnd w:id="0"/>
-      <w:r>
-        <w:rPr>
-          <w:rFonts w:ascii="Arial" w:hAnsi="Arial" w:cs="Arial"/>
-        </w:rPr>
-        <w:t>toggle the red channel on/off</w:t>
+        <w:t xml:space="preserve"> = toggle the </w:t>
+      </w:r>
+      <w:r>
+        <w:rPr>
+          <w:rFonts w:ascii="Arial" w:hAnsi="Arial" w:cs="Arial"/>
+        </w:rPr>
+        <w:t>GFP (reporter)</w:t>
+      </w:r>
+      <w:r>
+        <w:rPr>
+          <w:rFonts w:ascii="Arial" w:hAnsi="Arial" w:cs="Arial"/>
+        </w:rPr>
+        <w:t xml:space="preserve"> channel on/off</w:t>
+      </w:r>
+    </w:p>
+    <w:p>
+      <w:pPr>
+        <w:spacing w:line="360" w:lineRule="auto"/>
+        <w:rPr>
+          <w:rFonts w:ascii="Arial" w:hAnsi="Arial" w:cs="Arial"/>
+        </w:rPr>
+      </w:pPr>
+      <w:r>
+        <w:rPr>
+          <w:rFonts w:ascii="Arial" w:hAnsi="Arial" w:cs="Arial"/>
+          <w:b/>
+          <w:bCs/>
+        </w:rPr>
+        <w:t>←</w:t>
+      </w:r>
+      <w:r>
+        <w:rPr>
+          <w:rFonts w:ascii="Arial" w:hAnsi="Arial" w:cs="Arial"/>
+        </w:rPr>
+        <w:t xml:space="preserve"> = decrease the Z slice (go left or dorsal)</w:t>
+      </w:r>
+    </w:p>
+    <w:p>
+      <w:pPr>
+        <w:spacing w:line="360" w:lineRule="auto"/>
+        <w:rPr>
+          <w:rFonts w:ascii="Arial" w:hAnsi="Arial" w:cs="Arial"/>
+        </w:rPr>
+      </w:pPr>
+      <w:r>
+        <w:rPr>
+          <w:rFonts w:ascii="Arial" w:hAnsi="Arial" w:cs="Arial"/>
+          <w:b/>
+          <w:bCs/>
+        </w:rPr>
+        <w:t>→</w:t>
+      </w:r>
+      <w:r>
+        <w:rPr>
+          <w:rFonts w:ascii="Arial" w:hAnsi="Arial" w:cs="Arial"/>
+        </w:rPr>
+        <w:t xml:space="preserve"> = in</w:t>
+      </w:r>
+      <w:r>
+        <w:rPr>
+          <w:rFonts w:ascii="Arial" w:hAnsi="Arial" w:cs="Arial"/>
+        </w:rPr>
+        <w:t xml:space="preserve">crease the Z slice (go </w:t>
+      </w:r>
+      <w:r>
+        <w:rPr>
+          <w:rFonts w:ascii="Arial" w:hAnsi="Arial" w:cs="Arial"/>
+        </w:rPr>
+        <w:t>righ</w:t>
+      </w:r>
+      <w:r>
+        <w:rPr>
+          <w:rFonts w:ascii="Arial" w:hAnsi="Arial" w:cs="Arial"/>
+        </w:rPr>
+        <w:t xml:space="preserve">t or </w:t>
+      </w:r>
+      <w:r>
+        <w:rPr>
+          <w:rFonts w:ascii="Arial" w:hAnsi="Arial" w:cs="Arial"/>
+        </w:rPr>
+        <w:t>ventr</w:t>
+      </w:r>
+      <w:r>
+        <w:rPr>
+          <w:rFonts w:ascii="Arial" w:hAnsi="Arial" w:cs="Arial"/>
+        </w:rPr>
+        <w:t>al)</w:t>
+      </w:r>
+    </w:p>
+    <w:p>
+      <w:pPr>
+        <w:spacing w:line="360" w:lineRule="auto"/>
+        <w:rPr>
+          <w:rFonts w:ascii="Arial" w:hAnsi="Arial" w:cs="Arial"/>
+        </w:rPr>
+      </w:pPr>
+      <w:r>
+        <w:rPr>
+          <w:rFonts w:ascii="Arial" w:hAnsi="Arial" w:cs="Arial"/>
+          <w:b/>
+          <w:bCs/>
+        </w:rPr>
+        <w:t>↑</w:t>
+      </w:r>
+      <w:r>
+        <w:rPr>
+          <w:rFonts w:ascii="Arial" w:hAnsi="Arial" w:cs="Arial"/>
+        </w:rPr>
+        <w:t xml:space="preserve"> = zoom in</w:t>
+      </w:r>
+    </w:p>
+    <w:p>
+      <w:pPr>
+        <w:spacing w:line="360" w:lineRule="auto"/>
+        <w:rPr>
+          <w:rFonts w:ascii="Arial" w:hAnsi="Arial" w:cs="Arial"/>
+        </w:rPr>
+      </w:pPr>
+      <w:r>
+        <w:rPr>
+          <w:rFonts w:ascii="Arial" w:hAnsi="Arial" w:cs="Arial"/>
+          <w:b/>
+          <w:bCs/>
+        </w:rPr>
+        <w:t>↓</w:t>
+      </w:r>
+      <w:r>
+        <w:rPr>
+          <w:rFonts w:ascii="Arial" w:hAnsi="Arial" w:cs="Arial"/>
+        </w:rPr>
+        <w:t xml:space="preserve"> = zoom out</w:t>
+      </w:r>
+    </w:p>
+    <w:p>
+      <w:pPr>
+        <w:spacing w:line="360" w:lineRule="auto"/>
+        <w:rPr>
+          <w:rFonts w:ascii="Arial" w:hAnsi="Arial" w:cs="Arial"/>
+        </w:rPr>
+      </w:pPr>
+      <w:r>
+        <w:rPr>
+          <w:rFonts w:ascii="Arial" w:hAnsi="Arial" w:cs="Arial"/>
+          <w:b/>
+          <w:bCs/>
+        </w:rPr>
+        <w:t>p</w:t>
+      </w:r>
+      <w:r>
+        <w:rPr>
+          <w:rFonts w:ascii="Arial" w:hAnsi="Arial" w:cs="Arial"/>
+        </w:rPr>
+        <w:t xml:space="preserve"> = toggle image panning on/off</w:t>
+      </w:r>
+    </w:p>
+    <w:p>
+      <w:pPr>
+        <w:spacing w:line="360" w:lineRule="auto"/>
+        <w:rPr>
+          <w:rFonts w:ascii="Arial" w:hAnsi="Arial" w:cs="Arial"/>
+        </w:rPr>
+      </w:pPr>
+      <w:r>
+        <w:rPr>
+          <w:rFonts w:ascii="Arial" w:hAnsi="Arial" w:cs="Arial"/>
+          <w:b/>
+          <w:bCs/>
+        </w:rPr>
+        <w:t>r</w:t>
+      </w:r>
+      <w:r>
+        <w:rPr>
+          <w:rFonts w:ascii="Arial" w:hAnsi="Arial" w:cs="Arial"/>
+        </w:rPr>
+        <w:t xml:space="preserve"> = restore the image center with no zoom</w:t>
+      </w:r>
+    </w:p>
+    <w:p>
+      <w:pPr>
+        <w:spacing w:line="360" w:lineRule="auto"/>
+        <w:rPr>
+          <w:rFonts w:ascii="Arial" w:hAnsi="Arial" w:cs="Arial"/>
+        </w:rPr>
+      </w:pPr>
+      <w:proofErr w:type="spellStart"/>
+      <w:r>
+        <w:rPr>
+          <w:rFonts w:ascii="Arial" w:hAnsi="Arial" w:cs="Arial"/>
+          <w:b/>
+          <w:bCs/>
+        </w:rPr>
+        <w:t>i</w:t>
+      </w:r>
+      <w:proofErr w:type="spellEnd"/>
+      <w:r>
+        <w:rPr>
+          <w:rFonts w:ascii="Arial" w:hAnsi="Arial" w:cs="Arial"/>
+        </w:rPr>
+        <w:t xml:space="preserve"> = toggle the user IDs on/off</w:t>
       </w:r>
     </w:p>
     <w:p>

</xml_diff>

<commit_message>
Added j,k,l keyboard shortcuts to toggle through vertical slices of the image.
</commit_message>
<xml_diff>
--- a/Data/Documents/Keyboard.docx
+++ b/Data/Documents/Keyboard.docx
@@ -1,6 +1,6 @@
 
 <file path=word/document.xml><?xml version="1.0" encoding="utf-8"?>
-<w:document xmlns:wpc="http://schemas.microsoft.com/office/word/2010/wordprocessingCanvas" xmlns:cx="http://schemas.microsoft.com/office/drawing/2014/chartex" xmlns:cx1="http://schemas.microsoft.com/office/drawing/2015/9/8/chartex" xmlns:cx2="http://schemas.microsoft.com/office/drawing/2015/10/21/chartex" xmlns:cx3="http://schemas.microsoft.com/office/drawing/2016/5/9/chartex" xmlns:cx4="http://schemas.microsoft.com/office/drawing/2016/5/10/chartex" xmlns:cx5="http://schemas.microsoft.com/office/drawing/2016/5/11/chartex" xmlns:cx6="http://schemas.microsoft.com/office/drawing/2016/5/12/chartex" xmlns:cx7="http://schemas.microsoft.com/office/drawing/2016/5/13/chartex" xmlns:cx8="http://schemas.microsoft.com/office/drawing/2016/5/14/chartex" xmlns:mc="http://schemas.openxmlformats.org/markup-compatibility/2006" xmlns:aink="http://schemas.microsoft.com/office/drawing/2016/ink" xmlns:am3d="http://schemas.microsoft.com/office/drawing/2017/model3d" xmlns:o="urn:schemas-microsoft-com:office:office" xmlns:r="http://schemas.openxmlformats.org/officeDocument/2006/relationships" xmlns:m="http://schemas.openxmlformats.org/officeDocument/2006/math" xmlns:v="urn:schemas-microsoft-com:vml" xmlns:wp14="http://schemas.microsoft.com/office/word/2010/wordprocessingDrawing" xmlns:wp="http://schemas.openxmlformats.org/drawingml/2006/wordprocessingDrawing" xmlns:w10="urn:schemas-microsoft-com:office:word" xmlns:w="http://schemas.openxmlformats.org/wordprocessingml/2006/main" xmlns:w14="http://schemas.microsoft.com/office/word/2010/wordml" xmlns:w15="http://schemas.microsoft.com/office/word/2012/wordml" xmlns:w16cid="http://schemas.microsoft.com/office/word/2016/wordml/cid" xmlns:w16se="http://schemas.microsoft.com/office/word/2015/wordml/symex" xmlns:wpg="http://schemas.microsoft.com/office/word/2010/wordprocessingGroup" xmlns:wpi="http://schemas.microsoft.com/office/word/2010/wordprocessingInk" xmlns:wne="http://schemas.microsoft.com/office/word/2006/wordml" xmlns:wps="http://schemas.microsoft.com/office/word/2010/wordprocessingShape" mc:Ignorable="w14 w15 w16se w16cid wp14">
+<w:document xmlns:wpc="http://schemas.microsoft.com/office/word/2010/wordprocessingCanvas" xmlns:cx="http://schemas.microsoft.com/office/drawing/2014/chartex" xmlns:cx1="http://schemas.microsoft.com/office/drawing/2015/9/8/chartex" xmlns:cx2="http://schemas.microsoft.com/office/drawing/2015/10/21/chartex" xmlns:cx3="http://schemas.microsoft.com/office/drawing/2016/5/9/chartex" xmlns:cx4="http://schemas.microsoft.com/office/drawing/2016/5/10/chartex" xmlns:cx5="http://schemas.microsoft.com/office/drawing/2016/5/11/chartex" xmlns:cx6="http://schemas.microsoft.com/office/drawing/2016/5/12/chartex" xmlns:cx7="http://schemas.microsoft.com/office/drawing/2016/5/13/chartex" xmlns:cx8="http://schemas.microsoft.com/office/drawing/2016/5/14/chartex" xmlns:mc="http://schemas.openxmlformats.org/markup-compatibility/2006" xmlns:aink="http://schemas.microsoft.com/office/drawing/2016/ink" xmlns:am3d="http://schemas.microsoft.com/office/drawing/2017/model3d" xmlns:o="urn:schemas-microsoft-com:office:office" xmlns:r="http://schemas.openxmlformats.org/officeDocument/2006/relationships" xmlns:m="http://schemas.openxmlformats.org/officeDocument/2006/math" xmlns:v="urn:schemas-microsoft-com:vml" xmlns:wp14="http://schemas.microsoft.com/office/word/2010/wordprocessingDrawing" xmlns:wp="http://schemas.openxmlformats.org/drawingml/2006/wordprocessingDrawing" xmlns:w10="urn:schemas-microsoft-com:office:word" xmlns:w="http://schemas.openxmlformats.org/wordprocessingml/2006/main" xmlns:w14="http://schemas.microsoft.com/office/word/2010/wordml" xmlns:w15="http://schemas.microsoft.com/office/word/2012/wordml" xmlns:w16cex="http://schemas.microsoft.com/office/word/2018/wordml/cex" xmlns:w16cid="http://schemas.microsoft.com/office/word/2016/wordml/cid" xmlns:w16="http://schemas.microsoft.com/office/word/2018/wordml" xmlns:w16se="http://schemas.microsoft.com/office/word/2015/wordml/symex" xmlns:wpg="http://schemas.microsoft.com/office/word/2010/wordprocessingGroup" xmlns:wpi="http://schemas.microsoft.com/office/word/2010/wordprocessingInk" xmlns:wne="http://schemas.microsoft.com/office/word/2006/wordml" xmlns:wps="http://schemas.microsoft.com/office/word/2010/wordprocessingShape" mc:Ignorable="w14 w15 w16se w16cid w16 w16cex wp14">
   <w:body>
     <w:p>
       <w:pPr>
@@ -55,13 +55,23 @@
           <w:rFonts w:ascii="Arial" w:hAnsi="Arial" w:cs="Arial"/>
         </w:rPr>
       </w:pPr>
-      <w:r>
-        <w:rPr>
-          <w:rFonts w:ascii="Arial" w:hAnsi="Arial" w:cs="Arial"/>
-          <w:b/>
-          <w:bCs/>
-        </w:rPr>
-        <w:t>mouse click</w:t>
+      <w:proofErr w:type="gramStart"/>
+      <w:r>
+        <w:rPr>
+          <w:rFonts w:ascii="Arial" w:hAnsi="Arial" w:cs="Arial"/>
+          <w:b/>
+          <w:bCs/>
+        </w:rPr>
+        <w:t>mouse</w:t>
+      </w:r>
+      <w:proofErr w:type="gramEnd"/>
+      <w:r>
+        <w:rPr>
+          <w:rFonts w:ascii="Arial" w:hAnsi="Arial" w:cs="Arial"/>
+          <w:b/>
+          <w:bCs/>
+        </w:rPr>
+        <w:t xml:space="preserve"> click</w:t>
       </w:r>
       <w:r>
         <w:rPr>
@@ -77,13 +87,23 @@
           <w:rFonts w:ascii="Arial" w:hAnsi="Arial" w:cs="Arial"/>
         </w:rPr>
       </w:pPr>
-      <w:r>
-        <w:rPr>
-          <w:rFonts w:ascii="Arial" w:hAnsi="Arial" w:cs="Arial"/>
-          <w:b/>
-          <w:bCs/>
-        </w:rPr>
-        <w:t>mouse double-click</w:t>
+      <w:proofErr w:type="gramStart"/>
+      <w:r>
+        <w:rPr>
+          <w:rFonts w:ascii="Arial" w:hAnsi="Arial" w:cs="Arial"/>
+          <w:b/>
+          <w:bCs/>
+        </w:rPr>
+        <w:t>mouse</w:t>
+      </w:r>
+      <w:proofErr w:type="gramEnd"/>
+      <w:r>
+        <w:rPr>
+          <w:rFonts w:ascii="Arial" w:hAnsi="Arial" w:cs="Arial"/>
+          <w:b/>
+          <w:bCs/>
+        </w:rPr>
+        <w:t xml:space="preserve"> double-click</w:t>
       </w:r>
       <w:r>
         <w:rPr>
@@ -99,7 +119,6 @@
           <w:rFonts w:ascii="Arial" w:hAnsi="Arial" w:cs="Arial"/>
         </w:rPr>
       </w:pPr>
-      <w:bookmarkStart w:id="0" w:name="_GoBack"/>
       <w:r>
         <w:rPr>
           <w:rFonts w:ascii="Arial" w:hAnsi="Arial" w:cs="Arial"/>
@@ -108,7 +127,6 @@
         </w:rPr>
         <w:t>space bar</w:t>
       </w:r>
-      <w:bookmarkEnd w:id="0"/>
       <w:r>
         <w:rPr>
           <w:rFonts w:ascii="Arial" w:hAnsi="Arial" w:cs="Arial"/>
@@ -548,6 +566,102 @@
           <w:rFonts w:ascii="Arial" w:hAnsi="Arial" w:cs="Arial"/>
         </w:rPr>
         <w:t xml:space="preserve"> = restore the image center with no zoom</w:t>
+      </w:r>
+    </w:p>
+    <w:p>
+      <w:pPr>
+        <w:spacing w:line="360" w:lineRule="auto"/>
+        <w:rPr>
+          <w:rFonts w:ascii="Arial" w:hAnsi="Arial" w:cs="Arial"/>
+        </w:rPr>
+      </w:pPr>
+      <w:r>
+        <w:rPr>
+          <w:rFonts w:ascii="Arial" w:hAnsi="Arial" w:cs="Arial"/>
+          <w:b/>
+          <w:bCs/>
+        </w:rPr>
+        <w:t>h</w:t>
+      </w:r>
+      <w:r>
+        <w:rPr>
+          <w:rFonts w:ascii="Arial" w:hAnsi="Arial" w:cs="Arial"/>
+        </w:rPr>
+        <w:t xml:space="preserve"> = zoom in and toggle through vertical image halves</w:t>
+      </w:r>
+    </w:p>
+    <w:p>
+      <w:pPr>
+        <w:spacing w:line="360" w:lineRule="auto"/>
+        <w:rPr>
+          <w:rFonts w:ascii="Arial" w:hAnsi="Arial" w:cs="Arial"/>
+        </w:rPr>
+      </w:pPr>
+      <w:r>
+        <w:rPr>
+          <w:rFonts w:ascii="Arial" w:hAnsi="Arial" w:cs="Arial"/>
+          <w:b/>
+          <w:bCs/>
+        </w:rPr>
+        <w:t>j</w:t>
+      </w:r>
+      <w:r>
+        <w:rPr>
+          <w:rFonts w:ascii="Arial" w:hAnsi="Arial" w:cs="Arial"/>
+        </w:rPr>
+        <w:t xml:space="preserve"> = </w:t>
+      </w:r>
+      <w:r>
+        <w:rPr>
+          <w:rFonts w:ascii="Arial" w:hAnsi="Arial" w:cs="Arial"/>
+        </w:rPr>
+        <w:t>zoom in and toggle through vertical image</w:t>
+      </w:r>
+      <w:r>
+        <w:rPr>
+          <w:rFonts w:ascii="Arial" w:hAnsi="Arial" w:cs="Arial"/>
+        </w:rPr>
+        <w:t xml:space="preserve"> thirds</w:t>
+      </w:r>
+    </w:p>
+    <w:p>
+      <w:pPr>
+        <w:spacing w:line="360" w:lineRule="auto"/>
+        <w:rPr>
+          <w:rFonts w:ascii="Arial" w:hAnsi="Arial" w:cs="Arial"/>
+        </w:rPr>
+      </w:pPr>
+      <w:r>
+        <w:rPr>
+          <w:rFonts w:ascii="Arial" w:hAnsi="Arial" w:cs="Arial"/>
+          <w:b/>
+          <w:bCs/>
+        </w:rPr>
+        <w:t>k</w:t>
+      </w:r>
+      <w:r>
+        <w:rPr>
+          <w:rFonts w:ascii="Arial" w:hAnsi="Arial" w:cs="Arial"/>
+        </w:rPr>
+        <w:t xml:space="preserve"> = </w:t>
+      </w:r>
+      <w:r>
+        <w:rPr>
+          <w:rFonts w:ascii="Arial" w:hAnsi="Arial" w:cs="Arial"/>
+        </w:rPr>
+        <w:t xml:space="preserve">zoom in and toggle through vertical </w:t>
+      </w:r>
+      <w:r>
+        <w:rPr>
+          <w:rFonts w:ascii="Arial" w:hAnsi="Arial" w:cs="Arial"/>
+        </w:rPr>
+        <w:t>image quarter</w:t>
+      </w:r>
+      <w:r>
+        <w:rPr>
+          <w:rFonts w:ascii="Arial" w:hAnsi="Arial" w:cs="Arial"/>
+        </w:rPr>
+        <w:t>s</w:t>
       </w:r>
     </w:p>
     <w:p>
@@ -593,7 +707,7 @@
 </file>
 
 <file path=word/numbering.xml><?xml version="1.0" encoding="utf-8"?>
-<w:numbering xmlns:wpc="http://schemas.microsoft.com/office/word/2010/wordprocessingCanvas" xmlns:cx="http://schemas.microsoft.com/office/drawing/2014/chartex" xmlns:cx1="http://schemas.microsoft.com/office/drawing/2015/9/8/chartex" xmlns:cx2="http://schemas.microsoft.com/office/drawing/2015/10/21/chartex" xmlns:cx3="http://schemas.microsoft.com/office/drawing/2016/5/9/chartex" xmlns:cx4="http://schemas.microsoft.com/office/drawing/2016/5/10/chartex" xmlns:cx5="http://schemas.microsoft.com/office/drawing/2016/5/11/chartex" xmlns:cx6="http://schemas.microsoft.com/office/drawing/2016/5/12/chartex" xmlns:cx7="http://schemas.microsoft.com/office/drawing/2016/5/13/chartex" xmlns:cx8="http://schemas.microsoft.com/office/drawing/2016/5/14/chartex" xmlns:mc="http://schemas.openxmlformats.org/markup-compatibility/2006" xmlns:aink="http://schemas.microsoft.com/office/drawing/2016/ink" xmlns:am3d="http://schemas.microsoft.com/office/drawing/2017/model3d" xmlns:o="urn:schemas-microsoft-com:office:office" xmlns:r="http://schemas.openxmlformats.org/officeDocument/2006/relationships" xmlns:m="http://schemas.openxmlformats.org/officeDocument/2006/math" xmlns:v="urn:schemas-microsoft-com:vml" xmlns:wp14="http://schemas.microsoft.com/office/word/2010/wordprocessingDrawing" xmlns:wp="http://schemas.openxmlformats.org/drawingml/2006/wordprocessingDrawing" xmlns:w10="urn:schemas-microsoft-com:office:word" xmlns:w="http://schemas.openxmlformats.org/wordprocessingml/2006/main" xmlns:w14="http://schemas.microsoft.com/office/word/2010/wordml" xmlns:w15="http://schemas.microsoft.com/office/word/2012/wordml" xmlns:w16cid="http://schemas.microsoft.com/office/word/2016/wordml/cid" xmlns:w16se="http://schemas.microsoft.com/office/word/2015/wordml/symex" xmlns:wpg="http://schemas.microsoft.com/office/word/2010/wordprocessingGroup" xmlns:wpi="http://schemas.microsoft.com/office/word/2010/wordprocessingInk" xmlns:wne="http://schemas.microsoft.com/office/word/2006/wordml" xmlns:wps="http://schemas.microsoft.com/office/word/2010/wordprocessingShape" mc:Ignorable="w14 w15 w16se w16cid wp14">
+<w:numbering xmlns:wpc="http://schemas.microsoft.com/office/word/2010/wordprocessingCanvas" xmlns:cx="http://schemas.microsoft.com/office/drawing/2014/chartex" xmlns:cx1="http://schemas.microsoft.com/office/drawing/2015/9/8/chartex" xmlns:cx2="http://schemas.microsoft.com/office/drawing/2015/10/21/chartex" xmlns:cx3="http://schemas.microsoft.com/office/drawing/2016/5/9/chartex" xmlns:cx4="http://schemas.microsoft.com/office/drawing/2016/5/10/chartex" xmlns:cx5="http://schemas.microsoft.com/office/drawing/2016/5/11/chartex" xmlns:cx6="http://schemas.microsoft.com/office/drawing/2016/5/12/chartex" xmlns:cx7="http://schemas.microsoft.com/office/drawing/2016/5/13/chartex" xmlns:cx8="http://schemas.microsoft.com/office/drawing/2016/5/14/chartex" xmlns:mc="http://schemas.openxmlformats.org/markup-compatibility/2006" xmlns:aink="http://schemas.microsoft.com/office/drawing/2016/ink" xmlns:am3d="http://schemas.microsoft.com/office/drawing/2017/model3d" xmlns:o="urn:schemas-microsoft-com:office:office" xmlns:r="http://schemas.openxmlformats.org/officeDocument/2006/relationships" xmlns:m="http://schemas.openxmlformats.org/officeDocument/2006/math" xmlns:v="urn:schemas-microsoft-com:vml" xmlns:wp14="http://schemas.microsoft.com/office/word/2010/wordprocessingDrawing" xmlns:wp="http://schemas.openxmlformats.org/drawingml/2006/wordprocessingDrawing" xmlns:w10="urn:schemas-microsoft-com:office:word" xmlns:w="http://schemas.openxmlformats.org/wordprocessingml/2006/main" xmlns:w14="http://schemas.microsoft.com/office/word/2010/wordml" xmlns:w15="http://schemas.microsoft.com/office/word/2012/wordml" xmlns:w16cex="http://schemas.microsoft.com/office/word/2018/wordml/cex" xmlns:w16cid="http://schemas.microsoft.com/office/word/2016/wordml/cid" xmlns:w16="http://schemas.microsoft.com/office/word/2018/wordml" xmlns:w16se="http://schemas.microsoft.com/office/word/2015/wordml/symex" xmlns:wpg="http://schemas.microsoft.com/office/word/2010/wordprocessingGroup" xmlns:wpi="http://schemas.microsoft.com/office/word/2010/wordprocessingInk" xmlns:wne="http://schemas.microsoft.com/office/word/2006/wordml" xmlns:wps="http://schemas.microsoft.com/office/word/2010/wordprocessingShape" mc:Ignorable="w14 w15 w16se w16cid w16 w16cex wp14">
   <w:abstractNum w:abstractNumId="0" w15:restartNumberingAfterBreak="0">
     <w:nsid w:val="052D51BE"/>
     <w:multiLevelType w:val="hybridMultilevel"/>
@@ -690,7 +804,7 @@
 </file>
 
 <file path=word/styles.xml><?xml version="1.0" encoding="utf-8"?>
-<w:styles xmlns:mc="http://schemas.openxmlformats.org/markup-compatibility/2006" xmlns:r="http://schemas.openxmlformats.org/officeDocument/2006/relationships" xmlns:w="http://schemas.openxmlformats.org/wordprocessingml/2006/main" xmlns:w14="http://schemas.microsoft.com/office/word/2010/wordml" xmlns:w15="http://schemas.microsoft.com/office/word/2012/wordml" xmlns:w16cid="http://schemas.microsoft.com/office/word/2016/wordml/cid" xmlns:w16se="http://schemas.microsoft.com/office/word/2015/wordml/symex" mc:Ignorable="w14 w15 w16se w16cid">
+<w:styles xmlns:mc="http://schemas.openxmlformats.org/markup-compatibility/2006" xmlns:r="http://schemas.openxmlformats.org/officeDocument/2006/relationships" xmlns:w="http://schemas.openxmlformats.org/wordprocessingml/2006/main" xmlns:w14="http://schemas.microsoft.com/office/word/2010/wordml" xmlns:w15="http://schemas.microsoft.com/office/word/2012/wordml" xmlns:w16cex="http://schemas.microsoft.com/office/word/2018/wordml/cex" xmlns:w16cid="http://schemas.microsoft.com/office/word/2016/wordml/cid" xmlns:w16="http://schemas.microsoft.com/office/word/2018/wordml" xmlns:w16se="http://schemas.microsoft.com/office/word/2015/wordml/symex" mc:Ignorable="w14 w15 w16se w16cid w16 w16cex">
   <w:docDefaults>
     <w:rPrDefault>
       <w:rPr>

</xml_diff>

<commit_message>
Added GUI & keyboard shortcut to turn off auto-naming neurons in the text field. Sometimes I'm faster doing them manually, especially till we have a model that can handle head + tail in same pic.
</commit_message>
<xml_diff>
--- a/Data/Documents/Keyboard.docx
+++ b/Data/Documents/Keyboard.docx
@@ -662,6 +662,28 @@
           <w:rFonts w:ascii="Arial" w:hAnsi="Arial" w:cs="Arial"/>
         </w:rPr>
         <w:t>s</w:t>
+      </w:r>
+    </w:p>
+    <w:p>
+      <w:pPr>
+        <w:spacing w:line="360" w:lineRule="auto"/>
+        <w:rPr>
+          <w:rFonts w:ascii="Arial" w:hAnsi="Arial" w:cs="Arial"/>
+        </w:rPr>
+      </w:pPr>
+      <w:r>
+        <w:rPr>
+          <w:rFonts w:ascii="Arial" w:hAnsi="Arial" w:cs="Arial"/>
+          <w:b/>
+          <w:bCs/>
+        </w:rPr>
+        <w:t>a</w:t>
+      </w:r>
+      <w:r>
+        <w:rPr>
+          <w:rFonts w:ascii="Arial" w:hAnsi="Arial" w:cs="Arial"/>
+        </w:rPr>
+        <w:t xml:space="preserve"> = toggle auto-naming neurons</w:t>
       </w:r>
     </w:p>
     <w:p>

</xml_diff>

<commit_message>
Added neuron birth times to the GUI.
</commit_message>
<xml_diff>
--- a/Data/Documents/Keyboard.docx
+++ b/Data/Documents/Keyboard.docx
@@ -684,6 +684,28 @@
           <w:rFonts w:ascii="Arial" w:hAnsi="Arial" w:cs="Arial"/>
         </w:rPr>
         <w:t xml:space="preserve"> = toggle auto-naming neurons</w:t>
+      </w:r>
+    </w:p>
+    <w:p>
+      <w:pPr>
+        <w:spacing w:line="360" w:lineRule="auto"/>
+        <w:rPr>
+          <w:rFonts w:ascii="Arial" w:hAnsi="Arial" w:cs="Arial"/>
+        </w:rPr>
+      </w:pPr>
+      <w:r>
+        <w:rPr>
+          <w:rFonts w:ascii="Arial" w:hAnsi="Arial" w:cs="Arial"/>
+          <w:b/>
+          <w:bCs/>
+        </w:rPr>
+        <w:t>b</w:t>
+      </w:r>
+      <w:r>
+        <w:rPr>
+          <w:rFonts w:ascii="Arial" w:hAnsi="Arial" w:cs="Arial"/>
+        </w:rPr>
+        <w:t xml:space="preserve"> = toggle showing neuron birth times</w:t>
       </w:r>
     </w:p>
     <w:p>

</xml_diff>